<commit_message>
updated and submitted ENS1161 test 2
</commit_message>
<xml_diff>
--- a/year_1/sem_1/ENS1161_computer_fundamentals/03_week_3/ENS1161_Test_2e_Martin_Ponce_10371381.docx
+++ b/year_1/sem_1/ENS1161_computer_fundamentals/03_week_3/ENS1161_Test_2e_Martin_Ponce_10371381.docx
@@ -1,43 +1,103 @@
 
 <file path=word/document.xml><?xml version="1.0" encoding="utf-8"?>
-<w:document xmlns:ve="http://schemas.openxmlformats.org/markup-compatibility/2006" xmlns:o="urn:schemas-microsoft-com:office:office" xmlns:r="http://schemas.openxmlformats.org/officeDocument/2006/relationships" xmlns:m="http://schemas.openxmlformats.org/officeDocument/2006/math" xmlns:v="urn:schemas-microsoft-com:vml" xmlns:wp="http://schemas.openxmlformats.org/drawingml/2006/wordprocessingDrawing" xmlns:w10="urn:schemas-microsoft-com:office:word" xmlns:w="http://schemas.openxmlformats.org/wordprocessingml/2006/main" xmlns:wne="http://schemas.microsoft.com/office/word/2006/wordml">
+<w:document xmlns:wpc="http://schemas.microsoft.com/office/word/2010/wordprocessingCanvas" xmlns:mc="http://schemas.openxmlformats.org/markup-compatibility/2006" xmlns:o="urn:schemas-microsoft-com:office:office" xmlns:r="http://schemas.openxmlformats.org/officeDocument/2006/relationships" xmlns:m="http://schemas.openxmlformats.org/officeDocument/2006/math" xmlns:v="urn:schemas-microsoft-com:vml" xmlns:wp14="http://schemas.microsoft.com/office/word/2010/wordprocessingDrawing" xmlns:wp="http://schemas.openxmlformats.org/drawingml/2006/wordprocessingDrawing" xmlns:w10="urn:schemas-microsoft-com:office:word" xmlns:w="http://schemas.openxmlformats.org/wordprocessingml/2006/main" xmlns:w14="http://schemas.microsoft.com/office/word/2010/wordml" xmlns:w15="http://schemas.microsoft.com/office/word/2012/wordml" xmlns:wpg="http://schemas.microsoft.com/office/word/2010/wordprocessingGroup" xmlns:wpi="http://schemas.microsoft.com/office/word/2010/wordprocessingInk" xmlns:wne="http://schemas.microsoft.com/office/word/2006/wordml" xmlns:wps="http://schemas.microsoft.com/office/word/2010/wordprocessingShape" mc:Ignorable="w14 w15 wp14">
   <w:body>
     <w:p>
       <w:pPr>
         <w:outlineLvl w:val="0"/>
         <w:rPr>
           <w:rFonts w:ascii="Arial" w:hAnsi="Arial" w:cs="Arial"/>
-        </w:rPr>
-      </w:pPr>
-      <w:r>
-        <w:rPr>
-          <w:rFonts w:ascii="Arial" w:hAnsi="Arial" w:cs="Arial"/>
-        </w:rPr>
-        <w:t>______________</w:t>
-      </w:r>
-      <w:r>
-        <w:rPr>
-          <w:rFonts w:ascii="Arial" w:hAnsi="Arial" w:cs="Arial"/>
-        </w:rPr>
-        <w:t xml:space="preserve">   _______________</w:t>
-      </w:r>
-      <w:r>
-        <w:rPr>
-          <w:rFonts w:ascii="Arial" w:hAnsi="Arial" w:cs="Arial"/>
+          <w:color w:val="00B0F0"/>
+        </w:rPr>
+      </w:pPr>
+      <w:r>
+        <w:rPr>
+          <w:rFonts w:ascii="Arial" w:hAnsi="Arial" w:cs="Arial"/>
+          <w:color w:val="00B0F0"/>
+        </w:rPr>
+        <w:t>Martin Ponce</w:t>
+      </w:r>
+      <w:r>
+        <w:rPr>
+          <w:rFonts w:ascii="Arial" w:hAnsi="Arial" w:cs="Arial"/>
+          <w:color w:val="00B0F0"/>
+        </w:rPr>
+        <w:t xml:space="preserve">   </w:t>
+      </w:r>
+      <w:r>
+        <w:rPr>
+          <w:rFonts w:ascii="Arial" w:hAnsi="Arial" w:cs="Arial"/>
+          <w:color w:val="00B0F0"/>
+        </w:rPr>
+        <w:t xml:space="preserve">       Ponce                    </w:t>
+      </w:r>
+      <w:r>
+        <w:rPr>
+          <w:rFonts w:ascii="Arial" w:hAnsi="Arial" w:cs="Arial"/>
+          <w:color w:val="00B0F0"/>
         </w:rPr>
         <w:t xml:space="preserve">  </w:t>
       </w:r>
       <w:r>
         <w:rPr>
           <w:rFonts w:ascii="Arial" w:hAnsi="Arial" w:cs="Arial"/>
+          <w:color w:val="00B0F0"/>
         </w:rPr>
         <w:t xml:space="preserve"> </w:t>
       </w:r>
       <w:r>
         <w:rPr>
           <w:rFonts w:ascii="Arial" w:hAnsi="Arial" w:cs="Arial"/>
-        </w:rPr>
-        <w:t>_____________    Date ___/___/___</w:t>
+          <w:color w:val="00B0F0"/>
+        </w:rPr>
+        <w:t>10371381</w:t>
+      </w:r>
+      <w:r>
+        <w:rPr>
+          <w:rFonts w:ascii="Arial" w:hAnsi="Arial" w:cs="Arial"/>
+        </w:rPr>
+        <w:t xml:space="preserve">    </w:t>
+      </w:r>
+      <w:r>
+        <w:rPr>
+          <w:rFonts w:ascii="Arial" w:hAnsi="Arial" w:cs="Arial"/>
+        </w:rPr>
+        <w:t xml:space="preserve">             Date </w:t>
+      </w:r>
+      <w:r>
+        <w:rPr>
+          <w:rFonts w:ascii="Arial" w:hAnsi="Arial" w:cs="Arial"/>
+          <w:color w:val="00B0F0"/>
+        </w:rPr>
+        <w:t>11</w:t>
+      </w:r>
+      <w:r>
+        <w:rPr>
+          <w:rFonts w:ascii="Arial" w:hAnsi="Arial" w:cs="Arial"/>
+          <w:color w:val="00B0F0"/>
+        </w:rPr>
+        <w:t>/</w:t>
+      </w:r>
+      <w:r>
+        <w:rPr>
+          <w:rFonts w:ascii="Arial" w:hAnsi="Arial" w:cs="Arial"/>
+          <w:color w:val="00B0F0"/>
+        </w:rPr>
+        <w:t>08</w:t>
+      </w:r>
+      <w:r>
+        <w:rPr>
+          <w:rFonts w:ascii="Arial" w:hAnsi="Arial" w:cs="Arial"/>
+          <w:color w:val="00B0F0"/>
+        </w:rPr>
+        <w:t>/</w:t>
+      </w:r>
+      <w:r>
+        <w:rPr>
+          <w:rFonts w:ascii="Arial" w:hAnsi="Arial" w:cs="Arial"/>
+          <w:color w:val="00B0F0"/>
+        </w:rPr>
+        <w:t>2014</w:t>
       </w:r>
     </w:p>
     <w:p>
@@ -312,10 +372,8 @@
       <w:pPr>
         <w:ind w:left="720"/>
         <w:rPr>
-          <w:rFonts w:ascii="Arial" w:hAnsi="Arial" w:cs="Arial"/>
-          <w:color w:val="000000"/>
-          <w:sz w:val="20"/>
-          <w:szCs w:val="20"/>
+          <w:rFonts w:ascii="Cambria Math" w:hAnsi="Cambria Math" w:cs="Arial"/>
+          <w:color w:val="00B0F0"/>
         </w:rPr>
       </w:pPr>
       <w:r>
@@ -326,7 +384,27 @@
           <w:szCs w:val="20"/>
         </w:rPr>
         <w:tab/>
-        <w:t>…………………………………………………………………………….</w:t>
+      </w:r>
+      <w:r>
+        <w:rPr>
+          <w:rFonts w:ascii="Cambria Math" w:hAnsi="Cambria Math" w:cs="Cambria Math"/>
+          <w:color w:val="00B0F0"/>
+        </w:rPr>
+        <w:t xml:space="preserve">∀y </w:t>
+      </w:r>
+      <w:r>
+        <w:rPr>
+          <w:rFonts w:ascii="Cambria Math" w:hAnsi="Cambria Math" w:cs="Cambria Math"/>
+          <w:color w:val="00B0F0"/>
+        </w:rPr>
+        <w:t>∈</w:t>
+      </w:r>
+      <w:r>
+        <w:rPr>
+          <w:rFonts w:ascii="Cambria Math" w:hAnsi="Cambria Math" w:cs="Cambria Math"/>
+          <w:color w:val="00B0F0"/>
+        </w:rPr>
+        <w:t xml:space="preserve"> M, ∃x P, ~S(x, y)</w:t>
       </w:r>
     </w:p>
     <w:p>
@@ -416,22 +494,72 @@
     </w:p>
     <w:p>
       <w:pPr>
-        <w:ind w:left="720" w:firstLine="720"/>
-        <w:rPr>
-          <w:rFonts w:ascii="Arial" w:hAnsi="Arial" w:cs="Arial"/>
-          <w:color w:val="000000"/>
-          <w:sz w:val="20"/>
-          <w:szCs w:val="20"/>
-        </w:rPr>
-      </w:pPr>
-      <w:r>
-        <w:rPr>
-          <w:rFonts w:ascii="Arial" w:hAnsi="Arial" w:cs="Arial"/>
-          <w:color w:val="000000"/>
-          <w:sz w:val="20"/>
-          <w:szCs w:val="20"/>
-        </w:rPr>
-        <w:t>…………………………………………………………………………….</w:t>
+        <w:rPr>
+          <w:rFonts w:ascii="Arial" w:hAnsi="Arial" w:cs="Arial"/>
+          <w:color w:val="000000"/>
+          <w:sz w:val="20"/>
+          <w:szCs w:val="20"/>
+        </w:rPr>
+      </w:pPr>
+      <w:r>
+        <w:rPr>
+          <w:rFonts w:ascii="Arial" w:hAnsi="Arial" w:cs="Arial"/>
+          <w:color w:val="000000"/>
+          <w:sz w:val="20"/>
+          <w:szCs w:val="20"/>
+        </w:rPr>
+        <w:tab/>
+      </w:r>
+      <w:r>
+        <w:rPr>
+          <w:rFonts w:ascii="Arial" w:hAnsi="Arial" w:cs="Arial"/>
+          <w:color w:val="000000"/>
+          <w:sz w:val="20"/>
+          <w:szCs w:val="20"/>
+        </w:rPr>
+        <w:tab/>
+      </w:r>
+      <w:r>
+        <w:rPr>
+          <w:rFonts w:ascii="Cambria Math" w:hAnsi="Cambria Math" w:cs="Cambria Math"/>
+          <w:color w:val="00B0F0"/>
+        </w:rPr>
+        <w:t>∃</w:t>
+      </w:r>
+      <w:r>
+        <w:rPr>
+          <w:rFonts w:ascii="Cambria Math" w:hAnsi="Cambria Math" w:cs="Cambria Math"/>
+          <w:color w:val="00B0F0"/>
+        </w:rPr>
+        <w:t xml:space="preserve">y </w:t>
+      </w:r>
+      <w:r>
+        <w:rPr>
+          <w:rFonts w:ascii="Cambria Math" w:hAnsi="Cambria Math" w:cs="Cambria Math"/>
+          <w:color w:val="00B0F0"/>
+        </w:rPr>
+        <w:t>∈</w:t>
+      </w:r>
+      <w:r>
+        <w:rPr>
+          <w:rFonts w:ascii="Cambria Math" w:hAnsi="Cambria Math" w:cs="Cambria Math"/>
+          <w:color w:val="00B0F0"/>
+        </w:rPr>
+        <w:t xml:space="preserve"> M, </w:t>
+      </w:r>
+      <w:r>
+        <w:rPr>
+          <w:rFonts w:ascii="Cambria Math" w:hAnsi="Cambria Math" w:cs="Cambria Math"/>
+          <w:color w:val="00B0F0"/>
+        </w:rPr>
+        <w:t>∃</w:t>
+      </w:r>
+      <w:r>
+        <w:rPr>
+          <w:rFonts w:ascii="Cambria Math" w:hAnsi="Cambria Math" w:cs="Cambria Math"/>
+          <w:color w:val="00B0F0"/>
+        </w:rPr>
+        <w:t>x P, ~S(x, y)</w:t>
       </w:r>
     </w:p>
     <w:p>
@@ -497,72 +625,99 @@
     </w:p>
     <w:p>
       <w:pPr>
+        <w:rPr>
+          <w:rFonts w:ascii="Cambria Math" w:hAnsi="Cambria Math" w:cs="Cambria Math"/>
+          <w:color w:val="00B0F0"/>
+        </w:rPr>
+      </w:pPr>
+    </w:p>
+    <w:p>
+      <w:pPr>
         <w:ind w:left="720"/>
         <w:rPr>
-          <w:rFonts w:ascii="Arial" w:hAnsi="Arial" w:cs="Arial"/>
-          <w:color w:val="000000"/>
-          <w:sz w:val="20"/>
-          <w:szCs w:val="20"/>
-        </w:rPr>
-      </w:pPr>
+          <w:rFonts w:ascii="Cambria Math" w:hAnsi="Cambria Math" w:cs="Cambria Math"/>
+          <w:color w:val="00B0F0"/>
+        </w:rPr>
+      </w:pPr>
+      <w:r>
+        <w:rPr>
+          <w:rFonts w:ascii="Cambria Math" w:hAnsi="Cambria Math" w:cs="Cambria Math"/>
+          <w:color w:val="00B0F0"/>
+        </w:rPr>
+        <w:tab/>
+      </w:r>
+      <w:r>
+        <w:rPr>
+          <w:rFonts w:ascii="Cambria Math" w:hAnsi="Cambria Math" w:cs="Cambria Math"/>
+          <w:color w:val="00B0F0"/>
+        </w:rPr>
+        <w:t xml:space="preserve"> </w:t>
+      </w:r>
+      <w:r>
+        <w:rPr>
+          <w:rFonts w:ascii="Cambria Math" w:hAnsi="Cambria Math" w:cs="Cambria Math"/>
+          <w:color w:val="00B0F0"/>
+        </w:rPr>
+        <w:t>∃</w:t>
+      </w:r>
+      <w:r>
+        <w:rPr>
+          <w:rFonts w:ascii="Cambria Math" w:hAnsi="Cambria Math" w:cs="Cambria Math"/>
+          <w:color w:val="00B0F0"/>
+        </w:rPr>
+        <w:t xml:space="preserve">y </w:t>
+      </w:r>
+      <w:r>
+        <w:rPr>
+          <w:rFonts w:ascii="Cambria Math" w:hAnsi="Cambria Math" w:cs="Cambria Math"/>
+          <w:color w:val="00B0F0"/>
+        </w:rPr>
+        <w:t>∈</w:t>
+      </w:r>
+      <w:r>
+        <w:rPr>
+          <w:rFonts w:ascii="Cambria Math" w:hAnsi="Cambria Math" w:cs="Cambria Math"/>
+          <w:color w:val="00B0F0"/>
+        </w:rPr>
+        <w:t xml:space="preserve"> M, </w:t>
+      </w:r>
+      <w:r>
+        <w:rPr>
+          <w:rFonts w:ascii="Cambria Math" w:hAnsi="Cambria Math" w:cs="Cambria Math"/>
+          <w:color w:val="00B0F0"/>
+        </w:rPr>
+        <w:t>∀</w:t>
+      </w:r>
+      <w:r>
+        <w:rPr>
+          <w:rFonts w:ascii="Cambria Math" w:hAnsi="Cambria Math" w:cs="Cambria Math"/>
+          <w:color w:val="00B0F0"/>
+        </w:rPr>
+        <w:t>x P, S(x, y)</w:t>
+      </w:r>
     </w:p>
     <w:p>
       <w:pPr>
         <w:ind w:left="720"/>
-        <w:jc w:val="right"/>
-        <w:rPr>
-          <w:rFonts w:ascii="Arial" w:hAnsi="Arial" w:cs="Arial"/>
-          <w:color w:val="000000"/>
-          <w:sz w:val="20"/>
-          <w:szCs w:val="20"/>
-        </w:rPr>
-      </w:pPr>
-      <w:r>
-        <w:rPr>
-          <w:rFonts w:ascii="Arial" w:hAnsi="Arial" w:cs="Arial"/>
-          <w:color w:val="000000"/>
-          <w:sz w:val="20"/>
-          <w:szCs w:val="20"/>
-        </w:rPr>
-        <w:t>…………………………………………..………………………………………..</w:t>
+        <w:rPr>
+          <w:rFonts w:ascii="Arial" w:hAnsi="Arial" w:cs="Arial"/>
+          <w:color w:val="000000"/>
+          <w:sz w:val="20"/>
+          <w:szCs w:val="20"/>
+        </w:rPr>
+      </w:pPr>
+      <w:r>
+        <w:rPr>
+          <w:rFonts w:ascii="Cambria Math" w:hAnsi="Cambria Math" w:cs="Cambria Math"/>
+          <w:color w:val="00B0F0"/>
+        </w:rPr>
+        <w:tab/>
+        <w:t>There is some movie that everybody has seen</w:t>
       </w:r>
     </w:p>
     <w:p>
       <w:pPr>
         <w:ind w:left="720"/>
-        <w:rPr>
-          <w:rFonts w:ascii="Arial" w:hAnsi="Arial" w:cs="Arial"/>
-          <w:color w:val="000000"/>
-          <w:sz w:val="20"/>
-          <w:szCs w:val="20"/>
-        </w:rPr>
-      </w:pPr>
-    </w:p>
-    <w:p>
-      <w:pPr>
-        <w:ind w:left="720"/>
-        <w:jc w:val="right"/>
-        <w:rPr>
-          <w:rFonts w:ascii="Arial" w:hAnsi="Arial" w:cs="Arial"/>
-          <w:color w:val="000000"/>
-          <w:sz w:val="20"/>
-          <w:szCs w:val="20"/>
-        </w:rPr>
-      </w:pPr>
-      <w:r>
-        <w:rPr>
-          <w:rFonts w:ascii="Arial" w:hAnsi="Arial" w:cs="Arial"/>
-          <w:color w:val="000000"/>
-          <w:sz w:val="20"/>
-          <w:szCs w:val="20"/>
-        </w:rPr>
-        <w:t>…………………………………………..………………………………………..</w:t>
-      </w:r>
-    </w:p>
-    <w:p>
-      <w:pPr>
-        <w:ind w:left="720"/>
-        <w:jc w:val="right"/>
         <w:rPr>
           <w:rFonts w:ascii="Arial" w:hAnsi="Arial" w:cs="Arial"/>
           <w:color w:val="000000"/>
@@ -634,22 +789,61 @@
     <w:p>
       <w:pPr>
         <w:ind w:left="720"/>
-        <w:jc w:val="right"/>
-        <w:rPr>
-          <w:rFonts w:ascii="Arial" w:hAnsi="Arial" w:cs="Arial"/>
-          <w:color w:val="000000"/>
-          <w:sz w:val="20"/>
-          <w:szCs w:val="20"/>
-        </w:rPr>
-      </w:pPr>
-      <w:r>
-        <w:rPr>
-          <w:rFonts w:ascii="Arial" w:hAnsi="Arial" w:cs="Arial"/>
-          <w:color w:val="000000"/>
-          <w:sz w:val="20"/>
-          <w:szCs w:val="20"/>
-        </w:rPr>
-        <w:t>…………………………………………..………………………………………..</w:t>
+        <w:rPr>
+          <w:rFonts w:ascii="Cambria Math" w:hAnsi="Cambria Math" w:cs="Cambria Math"/>
+          <w:color w:val="00B0F0"/>
+        </w:rPr>
+      </w:pPr>
+      <w:r>
+        <w:rPr>
+          <w:rFonts w:ascii="Arial" w:hAnsi="Arial" w:cs="Arial"/>
+          <w:color w:val="000000"/>
+          <w:sz w:val="20"/>
+          <w:szCs w:val="20"/>
+        </w:rPr>
+        <w:tab/>
+      </w:r>
+      <w:r>
+        <w:rPr>
+          <w:rFonts w:ascii="Cambria Math" w:hAnsi="Cambria Math" w:cs="Cambria Math"/>
+          <w:color w:val="00B0F0"/>
+        </w:rPr>
+        <w:t>∀</w:t>
+      </w:r>
+      <w:r>
+        <w:rPr>
+          <w:rFonts w:ascii="Cambria Math" w:hAnsi="Cambria Math" w:cs="Cambria Math"/>
+          <w:color w:val="00B0F0"/>
+        </w:rPr>
+        <w:t xml:space="preserve">y </w:t>
+      </w:r>
+      <w:r>
+        <w:rPr>
+          <w:rFonts w:ascii="Cambria Math" w:hAnsi="Cambria Math" w:cs="Cambria Math"/>
+          <w:color w:val="00B0F0"/>
+        </w:rPr>
+        <w:t>∈</w:t>
+      </w:r>
+      <w:r>
+        <w:rPr>
+          <w:rFonts w:ascii="Cambria Math" w:hAnsi="Cambria Math" w:cs="Cambria Math"/>
+          <w:color w:val="00B0F0"/>
+        </w:rPr>
+        <w:t xml:space="preserve"> M, </w:t>
+      </w:r>
+      <w:r>
+        <w:rPr>
+          <w:rFonts w:ascii="Cambria Math" w:hAnsi="Cambria Math" w:cs="Cambria Math"/>
+          <w:color w:val="00B0F0"/>
+        </w:rPr>
+        <w:t>∀</w:t>
+      </w:r>
+      <w:r>
+        <w:rPr>
+          <w:rFonts w:ascii="Cambria Math" w:hAnsi="Cambria Math" w:cs="Cambria Math"/>
+          <w:color w:val="00B0F0"/>
+        </w:rPr>
+        <w:t>x P, S(x, y)</w:t>
       </w:r>
     </w:p>
     <w:p>
@@ -662,26 +856,13 @@
           <w:szCs w:val="20"/>
         </w:rPr>
       </w:pPr>
-    </w:p>
-    <w:p>
-      <w:pPr>
-        <w:ind w:left="720"/>
-        <w:jc w:val="right"/>
-        <w:rPr>
-          <w:rFonts w:ascii="Arial" w:hAnsi="Arial" w:cs="Arial"/>
-          <w:color w:val="000000"/>
-          <w:sz w:val="20"/>
-          <w:szCs w:val="20"/>
-        </w:rPr>
-      </w:pPr>
-      <w:r>
-        <w:rPr>
-          <w:rFonts w:ascii="Arial" w:hAnsi="Arial" w:cs="Arial"/>
-          <w:color w:val="000000"/>
-          <w:sz w:val="20"/>
-          <w:szCs w:val="20"/>
-        </w:rPr>
-        <w:t>…………………………………………..………………………………………..</w:t>
+      <w:r>
+        <w:rPr>
+          <w:rFonts w:ascii="Cambria Math" w:hAnsi="Cambria Math" w:cs="Cambria Math"/>
+          <w:color w:val="00B0F0"/>
+        </w:rPr>
+        <w:tab/>
+        <w:t>Everybody has seen all the movies</w:t>
       </w:r>
     </w:p>
     <w:p>
@@ -832,6 +1013,8 @@
         </w:rPr>
         <w:t>C') = 3, find:</w:t>
       </w:r>
+      <w:bookmarkStart w:id="0" w:name="_GoBack"/>
+      <w:bookmarkEnd w:id="0"/>
     </w:p>
     <w:p>
       <w:pPr>
@@ -897,6 +1080,25 @@
         </w:rPr>
         <w:t>C')</w:t>
       </w:r>
+      <w:r>
+        <w:rPr>
+          <w:rFonts w:ascii="Arial" w:hAnsi="Arial" w:cs="Arial"/>
+          <w:sz w:val="20"/>
+          <w:szCs w:val="20"/>
+          <w:lang w:val="pt-BR"/>
+        </w:rPr>
+        <w:t xml:space="preserve"> </w:t>
+      </w:r>
+      <w:r>
+        <w:rPr>
+          <w:rFonts w:ascii="Arial" w:hAnsi="Arial" w:cs="Arial"/>
+          <w:color w:val="00B0F0"/>
+          <w:sz w:val="20"/>
+          <w:szCs w:val="20"/>
+          <w:lang w:val="pt-BR"/>
+        </w:rPr>
+        <w:t>= 4</w:t>
+      </w:r>
     </w:p>
     <w:p>
       <w:pPr>
@@ -979,6 +1181,44 @@
         </w:rPr>
         <w:t>C))</w:t>
       </w:r>
+      <w:r>
+        <w:rPr>
+          <w:rFonts w:ascii="Arial" w:hAnsi="Arial" w:cs="Arial"/>
+          <w:sz w:val="20"/>
+          <w:szCs w:val="20"/>
+          <w:lang w:val="pt-BR"/>
+        </w:rPr>
+        <w:t xml:space="preserve"> </w:t>
+      </w:r>
+      <w:r>
+        <w:rPr>
+          <w:rFonts w:ascii="Arial" w:hAnsi="Arial" w:cs="Arial"/>
+          <w:color w:val="00B0F0"/>
+          <w:sz w:val="20"/>
+          <w:szCs w:val="20"/>
+          <w:lang w:val="pt-BR"/>
+        </w:rPr>
+        <w:t>=</w:t>
+      </w:r>
+      <w:r>
+        <w:rPr>
+          <w:rFonts w:ascii="Arial" w:hAnsi="Arial" w:cs="Arial"/>
+          <w:color w:val="00B0F0"/>
+          <w:sz w:val="20"/>
+          <w:szCs w:val="20"/>
+          <w:lang w:val="pt-BR"/>
+        </w:rPr>
+        <w:t xml:space="preserve"> 15</w:t>
+      </w:r>
+      <w:r>
+        <w:rPr>
+          <w:rFonts w:ascii="Arial" w:hAnsi="Arial" w:cs="Arial"/>
+          <w:sz w:val="20"/>
+          <w:szCs w:val="20"/>
+          <w:lang w:val="pt-BR"/>
+        </w:rPr>
+        <w:t xml:space="preserve"> </w:t>
+      </w:r>
     </w:p>
     <w:p>
       <w:pPr>
@@ -1042,12 +1282,21 @@
           <w:szCs w:val="20"/>
           <w:lang w:val="pt-BR"/>
         </w:rPr>
-        <w:t>C)</w:t>
-      </w:r>
-    </w:p>
-    <w:p>
-      <w:pPr>
-        <w:ind w:left="720" w:hanging="720"/>
+        <w:t xml:space="preserve">C </w:t>
+      </w:r>
+      <w:r>
+        <w:rPr>
+          <w:rFonts w:ascii="Arial" w:hAnsi="Arial" w:cs="Arial"/>
+          <w:color w:val="00B0F0"/>
+          <w:sz w:val="20"/>
+          <w:szCs w:val="20"/>
+          <w:lang w:val="pt-BR"/>
+        </w:rPr>
+        <w:t>= 11</w:t>
+      </w:r>
+    </w:p>
+    <w:p>
+      <w:pPr>
         <w:rPr>
           <w:rFonts w:ascii="Arial" w:hAnsi="Arial" w:cs="Arial"/>
           <w:color w:val="000000"/>
@@ -1063,202 +1312,49 @@
           <w:color w:val="000000"/>
           <w:sz w:val="20"/>
           <w:szCs w:val="20"/>
-        </w:rPr>
-        <w:pict>
-          <v:group id="_x0000_s1222" style="position:absolute;left:0;text-align:left;margin-left:43.2pt;margin-top:8.2pt;width:160.45pt;height:152.55pt;z-index:251660288" coordorigin="2377,4659" coordsize="3209,3051">
-            <v:group id="_x0000_s1223" style="position:absolute;left:2636;top:4929;width:2587;height:2452" coordorigin="6570,5085" coordsize="2295,2175">
-              <o:lock v:ext="edit" aspectratio="t"/>
-              <v:oval id="_x0000_s1224" style="position:absolute;left:6570;top:5100;width:1440;height:1440" filled="f">
-                <o:lock v:ext="edit" aspectratio="t"/>
-              </v:oval>
-              <v:oval id="_x0000_s1225" style="position:absolute;left:7425;top:5085;width:1440;height:1440" filled="f">
-                <o:lock v:ext="edit" aspectratio="t"/>
-              </v:oval>
-              <v:oval id="_x0000_s1226" style="position:absolute;left:7005;top:5820;width:1440;height:1440" filled="f">
-                <o:lock v:ext="edit" aspectratio="t"/>
-              </v:oval>
-            </v:group>
-            <v:shapetype id="_x0000_t202" coordsize="21600,21600" o:spt="202" path="m,l,21600r21600,l21600,xe">
-              <v:stroke joinstyle="miter"/>
-              <v:path gradientshapeok="t" o:connecttype="rect"/>
-            </v:shapetype>
-            <v:shape id="_x0000_s1227" type="#_x0000_t202" style="position:absolute;left:3642;top:6652;width:593;height:371" filled="f" stroked="f">
-              <o:lock v:ext="edit" aspectratio="t"/>
-              <v:textbox>
-                <w:txbxContent>
-                  <w:p>
-                    <w:pPr>
-                      <w:rPr>
-                        <w:sz w:val="20"/>
-                      </w:rPr>
-                    </w:pPr>
-                  </w:p>
-                </w:txbxContent>
-              </v:textbox>
-            </v:shape>
-            <v:shape id="_x0000_s1228" type="#_x0000_t202" style="position:absolute;left:3739;top:5875;width:372;height:326" filled="f" stroked="f">
-              <o:lock v:ext="edit" aspectratio="t"/>
-              <v:textbox>
-                <w:txbxContent>
-                  <w:p>
-                    <w:pPr>
-                      <w:rPr>
-                        <w:sz w:val="20"/>
-                      </w:rPr>
-                    </w:pPr>
-                  </w:p>
-                </w:txbxContent>
-              </v:textbox>
-            </v:shape>
-            <v:shape id="_x0000_s1229" type="#_x0000_t202" style="position:absolute;left:4710;top:7023;width:448;height:367" filled="f" stroked="f">
-              <o:lock v:ext="edit" aspectratio="t"/>
-              <v:textbox>
-                <w:txbxContent>
-                  <w:p>
-                    <w:pPr>
-                      <w:rPr>
-                        <w:sz w:val="20"/>
-                      </w:rPr>
-                    </w:pPr>
-                  </w:p>
-                </w:txbxContent>
-              </v:textbox>
-            </v:shape>
-            <v:shape id="_x0000_s1230" type="#_x0000_t202" style="position:absolute;left:3255;top:6106;width:428;height:377" filled="f" stroked="f">
-              <o:lock v:ext="edit" aspectratio="t"/>
-              <v:textbox>
-                <w:txbxContent>
-                  <w:p>
-                    <w:pPr>
-                      <w:rPr>
-                        <w:sz w:val="20"/>
-                      </w:rPr>
-                    </w:pPr>
-                  </w:p>
-                </w:txbxContent>
-              </v:textbox>
-            </v:shape>
-            <v:shape id="_x0000_s1231" type="#_x0000_t202" style="position:absolute;left:4539;top:5458;width:519;height:354" filled="f" stroked="f">
-              <o:lock v:ext="edit" aspectratio="t"/>
-              <v:textbox>
-                <w:txbxContent>
-                  <w:p>
-                    <w:pPr>
-                      <w:rPr>
-                        <w:sz w:val="20"/>
-                      </w:rPr>
-                    </w:pPr>
-                  </w:p>
-                </w:txbxContent>
-              </v:textbox>
-            </v:shape>
-            <v:shape id="_x0000_s1232" type="#_x0000_t202" style="position:absolute;left:4174;top:6105;width:376;height:389" filled="f" stroked="f">
-              <o:lock v:ext="edit" aspectratio="t"/>
-              <v:textbox>
-                <w:txbxContent>
-                  <w:p>
-                    <w:pPr>
-                      <w:rPr>
-                        <w:sz w:val="20"/>
-                      </w:rPr>
-                    </w:pPr>
-                  </w:p>
-                </w:txbxContent>
-              </v:textbox>
-            </v:shape>
-            <v:shape id="_x0000_s1233" type="#_x0000_t202" style="position:absolute;left:2861;top:5447;width:547;height:392" filled="f" stroked="f">
-              <o:lock v:ext="edit" aspectratio="t"/>
-              <v:textbox>
-                <w:txbxContent>
-                  <w:p>
-                    <w:pPr>
-                      <w:rPr>
-                        <w:sz w:val="20"/>
-                      </w:rPr>
-                    </w:pPr>
-                  </w:p>
-                </w:txbxContent>
-              </v:textbox>
-            </v:shape>
-            <v:shape id="_x0000_s1234" type="#_x0000_t202" style="position:absolute;left:3784;top:5413;width:383;height:327" filled="f" stroked="f">
-              <o:lock v:ext="edit" aspectratio="t"/>
-              <v:textbox>
-                <w:txbxContent>
-                  <w:p>
-                    <w:pPr>
-                      <w:rPr>
-                        <w:sz w:val="20"/>
-                      </w:rPr>
-                    </w:pPr>
-                  </w:p>
-                </w:txbxContent>
-              </v:textbox>
-            </v:shape>
-            <v:shape id="_x0000_s1235" type="#_x0000_t202" style="position:absolute;left:3098;top:4952;width:484;height:428" filled="f" stroked="f">
-              <o:lock v:ext="edit" aspectratio="t"/>
-              <v:textbox>
-                <w:txbxContent>
-                  <w:p>
-                    <w:pPr>
-                      <w:rPr>
-                        <w:rFonts w:ascii="Arial" w:hAnsi="Arial" w:cs="Arial"/>
-                      </w:rPr>
-                    </w:pPr>
-                    <w:r>
-                      <w:rPr>
-                        <w:rFonts w:ascii="Arial" w:hAnsi="Arial" w:cs="Arial"/>
-                      </w:rPr>
-                      <w:t>A</w:t>
-                    </w:r>
-                  </w:p>
-                </w:txbxContent>
-              </v:textbox>
-            </v:shape>
-            <v:shape id="_x0000_s1236" type="#_x0000_t202" style="position:absolute;left:4336;top:4918;width:462;height:428" filled="f" stroked="f">
-              <o:lock v:ext="edit" aspectratio="t"/>
-              <v:textbox>
-                <w:txbxContent>
-                  <w:p>
-                    <w:pPr>
-                      <w:rPr>
-                        <w:rFonts w:ascii="Arial" w:hAnsi="Arial" w:cs="Arial"/>
-                      </w:rPr>
-                    </w:pPr>
-                    <w:r>
-                      <w:rPr>
-                        <w:rFonts w:ascii="Arial" w:hAnsi="Arial" w:cs="Arial"/>
-                      </w:rPr>
-                      <w:t>B</w:t>
-                    </w:r>
-                  </w:p>
-                </w:txbxContent>
-              </v:textbox>
-            </v:shape>
-            <v:shape id="_x0000_s1237" type="#_x0000_t202" style="position:absolute;left:3708;top:7028;width:473;height:461" filled="f" stroked="f">
-              <o:lock v:ext="edit" aspectratio="t"/>
-              <v:textbox>
-                <w:txbxContent>
-                  <w:p>
-                    <w:pPr>
-                      <w:rPr>
-                        <w:rFonts w:ascii="Arial" w:hAnsi="Arial" w:cs="Arial"/>
-                      </w:rPr>
-                    </w:pPr>
-                    <w:r>
-                      <w:rPr>
-                        <w:rFonts w:ascii="Arial" w:hAnsi="Arial" w:cs="Arial"/>
-                      </w:rPr>
-                      <w:t>C</w:t>
-                    </w:r>
-                  </w:p>
-                </w:txbxContent>
-              </v:textbox>
-            </v:shape>
-            <v:rect id="_x0000_s1238" style="position:absolute;left:2377;top:4659;width:3209;height:3051" filled="f">
-              <o:lock v:ext="edit" aspectratio="t"/>
-            </v:rect>
-          </v:group>
-        </w:pict>
+          <w:lang w:val="en-AU" w:eastAsia="en-AU"/>
+        </w:rPr>
+        <w:drawing>
+          <wp:inline distT="0" distB="0" distL="0" distR="0">
+            <wp:extent cx="2705100" cy="2504722"/>
+            <wp:effectExtent l="0" t="0" r="0" b="0"/>
+            <wp:docPr id="2" name="Picture 2"/>
+            <wp:cNvGraphicFramePr>
+              <a:graphicFrameLocks xmlns:a="http://schemas.openxmlformats.org/drawingml/2006/main" noChangeAspect="1"/>
+            </wp:cNvGraphicFramePr>
+            <a:graphic xmlns:a="http://schemas.openxmlformats.org/drawingml/2006/main">
+              <a:graphicData uri="http://schemas.openxmlformats.org/drawingml/2006/picture">
+                <pic:pic xmlns:pic="http://schemas.openxmlformats.org/drawingml/2006/picture">
+                  <pic:nvPicPr>
+                    <pic:cNvPr id="2" name="venn_test2.png"/>
+                    <pic:cNvPicPr/>
+                  </pic:nvPicPr>
+                  <pic:blipFill>
+                    <a:blip r:embed="rId7">
+                      <a:extLst>
+                        <a:ext uri="{28A0092B-C50C-407E-A947-70E740481C1C}">
+                          <a14:useLocalDpi xmlns:a14="http://schemas.microsoft.com/office/drawing/2010/main" val="0"/>
+                        </a:ext>
+                      </a:extLst>
+                    </a:blip>
+                    <a:stretch>
+                      <a:fillRect/>
+                    </a:stretch>
+                  </pic:blipFill>
+                  <pic:spPr>
+                    <a:xfrm>
+                      <a:off x="0" y="0"/>
+                      <a:ext cx="2749074" cy="2545439"/>
+                    </a:xfrm>
+                    <a:prstGeom prst="rect">
+                      <a:avLst/>
+                    </a:prstGeom>
+                  </pic:spPr>
+                </pic:pic>
+              </a:graphicData>
+            </a:graphic>
+          </wp:inline>
+        </w:drawing>
       </w:r>
       <w:r>
         <w:rPr>
@@ -1270,65 +1366,6 @@
         </w:rPr>
         <w:tab/>
       </w:r>
-    </w:p>
-    <w:p>
-      <w:pPr>
-        <w:ind w:left="720" w:hanging="720"/>
-        <w:rPr>
-          <w:rFonts w:ascii="Arial" w:hAnsi="Arial" w:cs="Arial"/>
-          <w:color w:val="000000"/>
-          <w:sz w:val="20"/>
-          <w:szCs w:val="20"/>
-          <w:lang w:val="pt-BR"/>
-        </w:rPr>
-      </w:pPr>
-    </w:p>
-    <w:p>
-      <w:pPr>
-        <w:ind w:left="720" w:hanging="720"/>
-        <w:rPr>
-          <w:rFonts w:ascii="Arial" w:hAnsi="Arial" w:cs="Arial"/>
-          <w:color w:val="000000"/>
-          <w:sz w:val="20"/>
-          <w:szCs w:val="20"/>
-          <w:lang w:val="pt-BR"/>
-        </w:rPr>
-      </w:pPr>
-    </w:p>
-    <w:p>
-      <w:pPr>
-        <w:spacing w:before="80"/>
-        <w:rPr>
-          <w:rFonts w:ascii="Arial" w:hAnsi="Arial" w:cs="Arial"/>
-          <w:sz w:val="20"/>
-          <w:szCs w:val="20"/>
-          <w:lang w:val="pt-BR"/>
-        </w:rPr>
-      </w:pPr>
-    </w:p>
-    <w:p>
-      <w:pPr>
-        <w:ind w:left="720" w:hanging="720"/>
-        <w:rPr>
-          <w:rFonts w:ascii="Arial" w:hAnsi="Arial" w:cs="Arial"/>
-          <w:color w:val="000000"/>
-          <w:sz w:val="20"/>
-          <w:szCs w:val="20"/>
-          <w:lang w:val="pt-BR"/>
-        </w:rPr>
-      </w:pPr>
-    </w:p>
-    <w:p>
-      <w:pPr>
-        <w:ind w:left="720" w:hanging="720"/>
-        <w:rPr>
-          <w:rFonts w:ascii="Arial" w:hAnsi="Arial" w:cs="Arial"/>
-          <w:color w:val="000000"/>
-          <w:sz w:val="20"/>
-          <w:szCs w:val="20"/>
-          <w:lang w:val="pt-BR"/>
-        </w:rPr>
-      </w:pPr>
       <w:r>
         <w:rPr>
           <w:rFonts w:ascii="Arial" w:hAnsi="Arial" w:cs="Arial"/>
@@ -1355,182 +1392,13 @@
           <w:color w:val="000000"/>
           <w:sz w:val="20"/>
           <w:szCs w:val="20"/>
-          <w:lang w:val="pt-BR"/>
-        </w:rPr>
-        <w:tab/>
-      </w:r>
-      <w:r>
-        <w:rPr>
-          <w:rFonts w:ascii="Arial" w:hAnsi="Arial" w:cs="Arial"/>
-          <w:color w:val="000000"/>
-          <w:sz w:val="20"/>
-          <w:szCs w:val="20"/>
-          <w:lang w:val="pt-BR"/>
-        </w:rPr>
-        <w:tab/>
-      </w:r>
-      <w:r>
-        <w:rPr>
-          <w:rFonts w:ascii="Arial" w:hAnsi="Arial" w:cs="Arial"/>
-          <w:color w:val="000000"/>
-          <w:sz w:val="20"/>
-          <w:szCs w:val="20"/>
-          <w:lang w:val="pt-BR"/>
-        </w:rPr>
-        <w:tab/>
-      </w:r>
-      <w:r>
-        <w:rPr>
-          <w:rFonts w:ascii="Arial" w:hAnsi="Arial" w:cs="Arial"/>
-          <w:color w:val="000000"/>
-          <w:sz w:val="20"/>
-          <w:szCs w:val="20"/>
-          <w:lang w:val="pt-BR"/>
-        </w:rPr>
-        <w:tab/>
-      </w:r>
-      <w:r>
-        <w:rPr>
-          <w:rFonts w:ascii="Arial" w:hAnsi="Arial" w:cs="Arial"/>
-          <w:color w:val="000000"/>
-          <w:sz w:val="20"/>
-          <w:szCs w:val="20"/>
-          <w:lang w:val="pt-BR"/>
-        </w:rPr>
-        <w:tab/>
-      </w:r>
-    </w:p>
-    <w:p>
-      <w:pPr>
-        <w:ind w:left="720" w:hanging="720"/>
-        <w:rPr>
-          <w:rFonts w:ascii="Arial" w:hAnsi="Arial" w:cs="Arial"/>
-          <w:color w:val="000000"/>
-          <w:sz w:val="20"/>
-          <w:szCs w:val="20"/>
-          <w:lang w:val="pt-BR"/>
-        </w:rPr>
-      </w:pPr>
-    </w:p>
-    <w:p>
-      <w:pPr>
-        <w:ind w:left="720" w:hanging="720"/>
-        <w:rPr>
-          <w:rFonts w:ascii="Arial" w:hAnsi="Arial" w:cs="Arial"/>
-          <w:color w:val="000000"/>
-          <w:sz w:val="20"/>
-          <w:szCs w:val="20"/>
-          <w:lang w:val="pt-BR"/>
-        </w:rPr>
-      </w:pPr>
-    </w:p>
-    <w:p>
-      <w:pPr>
-        <w:ind w:left="720" w:hanging="720"/>
-        <w:rPr>
-          <w:rFonts w:ascii="Arial" w:hAnsi="Arial" w:cs="Arial"/>
-          <w:color w:val="000000"/>
-          <w:sz w:val="20"/>
-          <w:szCs w:val="20"/>
-          <w:lang w:val="pt-BR"/>
-        </w:rPr>
-      </w:pPr>
-    </w:p>
-    <w:p>
-      <w:pPr>
-        <w:ind w:left="720" w:hanging="720"/>
-        <w:rPr>
-          <w:rFonts w:ascii="Arial" w:hAnsi="Arial" w:cs="Arial"/>
-          <w:color w:val="000000"/>
-          <w:sz w:val="20"/>
-          <w:szCs w:val="20"/>
-          <w:lang w:val="pt-BR"/>
-        </w:rPr>
-      </w:pPr>
-    </w:p>
-    <w:p>
-      <w:pPr>
-        <w:ind w:left="720" w:hanging="720"/>
-        <w:rPr>
-          <w:rFonts w:ascii="Arial" w:hAnsi="Arial" w:cs="Arial"/>
-          <w:color w:val="000000"/>
-          <w:sz w:val="20"/>
-          <w:szCs w:val="20"/>
-          <w:lang w:val="pt-BR"/>
-        </w:rPr>
-      </w:pPr>
-    </w:p>
-    <w:p>
-      <w:pPr>
-        <w:jc w:val="right"/>
-        <w:rPr>
-          <w:rFonts w:ascii="Arial" w:hAnsi="Arial" w:cs="Arial"/>
-          <w:color w:val="000000"/>
-          <w:sz w:val="20"/>
-          <w:szCs w:val="20"/>
-          <w:lang w:val="pt-BR"/>
-        </w:rPr>
-      </w:pPr>
-    </w:p>
-    <w:p>
-      <w:pPr>
-        <w:jc w:val="right"/>
-        <w:rPr>
-          <w:rFonts w:ascii="Arial" w:hAnsi="Arial" w:cs="Arial"/>
-          <w:color w:val="000000"/>
-          <w:sz w:val="20"/>
-          <w:szCs w:val="20"/>
-          <w:lang w:val="pt-BR"/>
-        </w:rPr>
-      </w:pPr>
-    </w:p>
-    <w:p>
-      <w:pPr>
-        <w:jc w:val="right"/>
-        <w:rPr>
-          <w:rFonts w:ascii="Arial" w:hAnsi="Arial" w:cs="Arial"/>
-          <w:color w:val="000000"/>
-          <w:sz w:val="20"/>
-          <w:szCs w:val="20"/>
-          <w:lang w:val="pt-BR"/>
-        </w:rPr>
-      </w:pPr>
-    </w:p>
-    <w:p>
-      <w:pPr>
-        <w:jc w:val="right"/>
-        <w:rPr>
-          <w:rFonts w:ascii="Arial" w:hAnsi="Arial" w:cs="Arial"/>
-          <w:color w:val="000000"/>
-          <w:sz w:val="20"/>
-          <w:szCs w:val="20"/>
-        </w:rPr>
-      </w:pPr>
-      <w:r>
-        <w:rPr>
-          <w:rFonts w:ascii="Arial" w:hAnsi="Arial" w:cs="Arial"/>
-          <w:color w:val="000000"/>
-          <w:sz w:val="20"/>
-          <w:szCs w:val="20"/>
         </w:rPr>
         <w:t>[6 + 4 = 10 marks]</w:t>
       </w:r>
     </w:p>
-    <w:p>
-      <w:pPr>
-        <w:ind w:left="720" w:hanging="720"/>
-        <w:rPr>
-          <w:rFonts w:ascii="Arial" w:hAnsi="Arial" w:cs="Arial"/>
-          <w:b/>
-          <w:sz w:val="20"/>
-          <w:szCs w:val="20"/>
-          <w:lang w:val="en-AU"/>
-        </w:rPr>
-      </w:pPr>
-    </w:p>
     <w:sectPr>
-      <w:headerReference w:type="default" r:id="rId7"/>
-      <w:footerReference w:type="default" r:id="rId8"/>
+      <w:headerReference w:type="default" r:id="rId8"/>
+      <w:footerReference w:type="default" r:id="rId9"/>
       <w:pgSz w:w="11906" w:h="16838"/>
       <w:pgMar w:top="1440" w:right="1800" w:bottom="1440" w:left="1800" w:header="708" w:footer="708" w:gutter="0"/>
       <w:cols w:space="708"/>
@@ -1541,15 +1409,15 @@
 </file>
 
 <file path=word/endnotes.xml><?xml version="1.0" encoding="utf-8"?>
-<w:endnotes xmlns:ve="http://schemas.openxmlformats.org/markup-compatibility/2006" xmlns:o="urn:schemas-microsoft-com:office:office" xmlns:r="http://schemas.openxmlformats.org/officeDocument/2006/relationships" xmlns:m="http://schemas.openxmlformats.org/officeDocument/2006/math" xmlns:v="urn:schemas-microsoft-com:vml" xmlns:wp="http://schemas.openxmlformats.org/drawingml/2006/wordprocessingDrawing" xmlns:w10="urn:schemas-microsoft-com:office:word" xmlns:w="http://schemas.openxmlformats.org/wordprocessingml/2006/main" xmlns:wne="http://schemas.microsoft.com/office/word/2006/wordml">
-  <w:endnote w:type="separator" w:id="0">
+<w:endnotes xmlns:wpc="http://schemas.microsoft.com/office/word/2010/wordprocessingCanvas" xmlns:mc="http://schemas.openxmlformats.org/markup-compatibility/2006" xmlns:o="urn:schemas-microsoft-com:office:office" xmlns:r="http://schemas.openxmlformats.org/officeDocument/2006/relationships" xmlns:m="http://schemas.openxmlformats.org/officeDocument/2006/math" xmlns:v="urn:schemas-microsoft-com:vml" xmlns:wp14="http://schemas.microsoft.com/office/word/2010/wordprocessingDrawing" xmlns:wp="http://schemas.openxmlformats.org/drawingml/2006/wordprocessingDrawing" xmlns:w10="urn:schemas-microsoft-com:office:word" xmlns:w="http://schemas.openxmlformats.org/wordprocessingml/2006/main" xmlns:w14="http://schemas.microsoft.com/office/word/2010/wordml" xmlns:w15="http://schemas.microsoft.com/office/word/2012/wordml" xmlns:wpg="http://schemas.microsoft.com/office/word/2010/wordprocessingGroup" xmlns:wpi="http://schemas.microsoft.com/office/word/2010/wordprocessingInk" xmlns:wne="http://schemas.microsoft.com/office/word/2006/wordml" xmlns:wps="http://schemas.microsoft.com/office/word/2010/wordprocessingShape" mc:Ignorable="w14 w15 wp14">
+  <w:endnote w:type="separator" w:id="-1">
     <w:p>
       <w:r>
         <w:separator/>
       </w:r>
     </w:p>
   </w:endnote>
-  <w:endnote w:type="continuationSeparator" w:id="1">
+  <w:endnote w:type="continuationSeparator" w:id="0">
     <w:p>
       <w:r>
         <w:continuationSeparator/>
@@ -1560,7 +1428,7 @@
 </file>
 
 <file path=word/footer1.xml><?xml version="1.0" encoding="utf-8"?>
-<w:ftr xmlns:ve="http://schemas.openxmlformats.org/markup-compatibility/2006" xmlns:o="urn:schemas-microsoft-com:office:office" xmlns:r="http://schemas.openxmlformats.org/officeDocument/2006/relationships" xmlns:m="http://schemas.openxmlformats.org/officeDocument/2006/math" xmlns:v="urn:schemas-microsoft-com:vml" xmlns:wp="http://schemas.openxmlformats.org/drawingml/2006/wordprocessingDrawing" xmlns:w10="urn:schemas-microsoft-com:office:word" xmlns:w="http://schemas.openxmlformats.org/wordprocessingml/2006/main" xmlns:wne="http://schemas.microsoft.com/office/word/2006/wordml">
+<w:ftr xmlns:wpc="http://schemas.microsoft.com/office/word/2010/wordprocessingCanvas" xmlns:mc="http://schemas.openxmlformats.org/markup-compatibility/2006" xmlns:o="urn:schemas-microsoft-com:office:office" xmlns:r="http://schemas.openxmlformats.org/officeDocument/2006/relationships" xmlns:m="http://schemas.openxmlformats.org/officeDocument/2006/math" xmlns:v="urn:schemas-microsoft-com:vml" xmlns:wp14="http://schemas.microsoft.com/office/word/2010/wordprocessingDrawing" xmlns:wp="http://schemas.openxmlformats.org/drawingml/2006/wordprocessingDrawing" xmlns:w10="urn:schemas-microsoft-com:office:word" xmlns:w="http://schemas.openxmlformats.org/wordprocessingml/2006/main" xmlns:w14="http://schemas.microsoft.com/office/word/2010/wordml" xmlns:w15="http://schemas.microsoft.com/office/word/2012/wordml" xmlns:wpg="http://schemas.microsoft.com/office/word/2010/wordprocessingGroup" xmlns:wpi="http://schemas.microsoft.com/office/word/2010/wordprocessingInk" xmlns:wne="http://schemas.microsoft.com/office/word/2006/wordml" xmlns:wps="http://schemas.microsoft.com/office/word/2010/wordprocessingShape" mc:Ignorable="w14 w15 wp14">
   <w:p>
     <w:pPr>
       <w:pStyle w:val="Footer"/>
@@ -1571,28 +1439,41 @@
     <w:r>
       <w:tab/>
     </w:r>
-    <w:fldSimple w:instr=" PAGE ">
-      <w:r>
-        <w:rPr>
-          <w:noProof/>
-        </w:rPr>
-        <w:t>1</w:t>
-      </w:r>
-    </w:fldSimple>
+    <w:r>
+      <w:fldChar w:fldCharType="begin"/>
+    </w:r>
+    <w:r>
+      <w:instrText xml:space="preserve"> PAGE </w:instrText>
+    </w:r>
+    <w:r>
+      <w:fldChar w:fldCharType="separate"/>
+    </w:r>
+    <w:r>
+      <w:rPr>
+        <w:noProof/>
+      </w:rPr>
+      <w:t>1</w:t>
+    </w:r>
+    <w:r>
+      <w:rPr>
+        <w:noProof/>
+      </w:rPr>
+      <w:fldChar w:fldCharType="end"/>
+    </w:r>
   </w:p>
 </w:ftr>
 </file>
 
 <file path=word/footnotes.xml><?xml version="1.0" encoding="utf-8"?>
-<w:footnotes xmlns:ve="http://schemas.openxmlformats.org/markup-compatibility/2006" xmlns:o="urn:schemas-microsoft-com:office:office" xmlns:r="http://schemas.openxmlformats.org/officeDocument/2006/relationships" xmlns:m="http://schemas.openxmlformats.org/officeDocument/2006/math" xmlns:v="urn:schemas-microsoft-com:vml" xmlns:wp="http://schemas.openxmlformats.org/drawingml/2006/wordprocessingDrawing" xmlns:w10="urn:schemas-microsoft-com:office:word" xmlns:w="http://schemas.openxmlformats.org/wordprocessingml/2006/main" xmlns:wne="http://schemas.microsoft.com/office/word/2006/wordml">
-  <w:footnote w:type="separator" w:id="0">
+<w:footnotes xmlns:wpc="http://schemas.microsoft.com/office/word/2010/wordprocessingCanvas" xmlns:mc="http://schemas.openxmlformats.org/markup-compatibility/2006" xmlns:o="urn:schemas-microsoft-com:office:office" xmlns:r="http://schemas.openxmlformats.org/officeDocument/2006/relationships" xmlns:m="http://schemas.openxmlformats.org/officeDocument/2006/math" xmlns:v="urn:schemas-microsoft-com:vml" xmlns:wp14="http://schemas.microsoft.com/office/word/2010/wordprocessingDrawing" xmlns:wp="http://schemas.openxmlformats.org/drawingml/2006/wordprocessingDrawing" xmlns:w10="urn:schemas-microsoft-com:office:word" xmlns:w="http://schemas.openxmlformats.org/wordprocessingml/2006/main" xmlns:w14="http://schemas.microsoft.com/office/word/2010/wordml" xmlns:w15="http://schemas.microsoft.com/office/word/2012/wordml" xmlns:wpg="http://schemas.microsoft.com/office/word/2010/wordprocessingGroup" xmlns:wpi="http://schemas.microsoft.com/office/word/2010/wordprocessingInk" xmlns:wne="http://schemas.microsoft.com/office/word/2006/wordml" xmlns:wps="http://schemas.microsoft.com/office/word/2010/wordprocessingShape" mc:Ignorable="w14 w15 wp14">
+  <w:footnote w:type="separator" w:id="-1">
     <w:p>
       <w:r>
         <w:separator/>
       </w:r>
     </w:p>
   </w:footnote>
-  <w:footnote w:type="continuationSeparator" w:id="1">
+  <w:footnote w:type="continuationSeparator" w:id="0">
     <w:p>
       <w:r>
         <w:continuationSeparator/>
@@ -1603,7 +1484,7 @@
 </file>
 
 <file path=word/header1.xml><?xml version="1.0" encoding="utf-8"?>
-<w:hdr xmlns:ve="http://schemas.openxmlformats.org/markup-compatibility/2006" xmlns:o="urn:schemas-microsoft-com:office:office" xmlns:r="http://schemas.openxmlformats.org/officeDocument/2006/relationships" xmlns:m="http://schemas.openxmlformats.org/officeDocument/2006/math" xmlns:v="urn:schemas-microsoft-com:vml" xmlns:wp="http://schemas.openxmlformats.org/drawingml/2006/wordprocessingDrawing" xmlns:w10="urn:schemas-microsoft-com:office:word" xmlns:w="http://schemas.openxmlformats.org/wordprocessingml/2006/main" xmlns:wne="http://schemas.microsoft.com/office/word/2006/wordml">
+<w:hdr xmlns:wpc="http://schemas.microsoft.com/office/word/2010/wordprocessingCanvas" xmlns:mc="http://schemas.openxmlformats.org/markup-compatibility/2006" xmlns:o="urn:schemas-microsoft-com:office:office" xmlns:r="http://schemas.openxmlformats.org/officeDocument/2006/relationships" xmlns:m="http://schemas.openxmlformats.org/officeDocument/2006/math" xmlns:v="urn:schemas-microsoft-com:vml" xmlns:wp14="http://schemas.microsoft.com/office/word/2010/wordprocessingDrawing" xmlns:wp="http://schemas.openxmlformats.org/drawingml/2006/wordprocessingDrawing" xmlns:w10="urn:schemas-microsoft-com:office:word" xmlns:w="http://schemas.openxmlformats.org/wordprocessingml/2006/main" xmlns:w14="http://schemas.microsoft.com/office/word/2010/wordml" xmlns:w15="http://schemas.microsoft.com/office/word/2012/wordml" xmlns:wpg="http://schemas.microsoft.com/office/word/2010/wordprocessingGroup" xmlns:wpi="http://schemas.microsoft.com/office/word/2010/wordprocessingInk" xmlns:wne="http://schemas.microsoft.com/office/word/2006/wordml" xmlns:wps="http://schemas.microsoft.com/office/word/2010/wordprocessingShape" mc:Ignorable="w14 w15 wp14">
   <w:p>
     <w:pPr>
       <w:pStyle w:val="Header"/>
@@ -1642,7 +1523,7 @@
 </file>
 
 <file path=word/numbering.xml><?xml version="1.0" encoding="utf-8"?>
-<w:numbering xmlns:ve="http://schemas.openxmlformats.org/markup-compatibility/2006" xmlns:o="urn:schemas-microsoft-com:office:office" xmlns:r="http://schemas.openxmlformats.org/officeDocument/2006/relationships" xmlns:m="http://schemas.openxmlformats.org/officeDocument/2006/math" xmlns:v="urn:schemas-microsoft-com:vml" xmlns:wp="http://schemas.openxmlformats.org/drawingml/2006/wordprocessingDrawing" xmlns:w10="urn:schemas-microsoft-com:office:word" xmlns:w="http://schemas.openxmlformats.org/wordprocessingml/2006/main" xmlns:wne="http://schemas.microsoft.com/office/word/2006/wordml">
+<w:numbering xmlns:wpc="http://schemas.microsoft.com/office/word/2010/wordprocessingCanvas" xmlns:mc="http://schemas.openxmlformats.org/markup-compatibility/2006" xmlns:o="urn:schemas-microsoft-com:office:office" xmlns:r="http://schemas.openxmlformats.org/officeDocument/2006/relationships" xmlns:m="http://schemas.openxmlformats.org/officeDocument/2006/math" xmlns:v="urn:schemas-microsoft-com:vml" xmlns:wp14="http://schemas.microsoft.com/office/word/2010/wordprocessingDrawing" xmlns:wp="http://schemas.openxmlformats.org/drawingml/2006/wordprocessingDrawing" xmlns:w10="urn:schemas-microsoft-com:office:word" xmlns:w="http://schemas.openxmlformats.org/wordprocessingml/2006/main" xmlns:w14="http://schemas.microsoft.com/office/word/2010/wordml" xmlns:w15="http://schemas.microsoft.com/office/word/2012/wordml" xmlns:wpg="http://schemas.microsoft.com/office/word/2010/wordprocessingGroup" xmlns:wpi="http://schemas.microsoft.com/office/word/2010/wordprocessingInk" xmlns:wne="http://schemas.microsoft.com/office/word/2006/wordml" xmlns:wps="http://schemas.microsoft.com/office/word/2010/wordprocessingShape" mc:Ignorable="w14 w15 wp14">
   <w:abstractNum w:abstractNumId="0">
     <w:nsid w:val="25130855"/>
     <w:multiLevelType w:val="hybridMultilevel"/>
@@ -1767,7 +1648,7 @@
 </file>
 
 <file path=word/styles.xml><?xml version="1.0" encoding="utf-8"?>
-<w:styles xmlns:r="http://schemas.openxmlformats.org/officeDocument/2006/relationships" xmlns:w="http://schemas.openxmlformats.org/wordprocessingml/2006/main">
+<w:styles xmlns:mc="http://schemas.openxmlformats.org/markup-compatibility/2006" xmlns:r="http://schemas.openxmlformats.org/officeDocument/2006/relationships" xmlns:w="http://schemas.openxmlformats.org/wordprocessingml/2006/main" xmlns:w14="http://schemas.microsoft.com/office/word/2010/wordml" xmlns:w15="http://schemas.microsoft.com/office/word/2012/wordml" mc:Ignorable="w14 w15">
   <w:docDefaults>
     <w:rPrDefault>
       <w:rPr>
@@ -1777,7 +1658,7 @@
     </w:rPrDefault>
     <w:pPrDefault/>
   </w:docDefaults>
-  <w:latentStyles w:defLockedState="0" w:defUIPriority="0" w:defSemiHidden="0" w:defUnhideWhenUsed="0" w:defQFormat="0" w:count="267">
+  <w:latentStyles w:defLockedState="0" w:defUIPriority="0" w:defSemiHidden="0" w:defUnhideWhenUsed="0" w:defQFormat="0" w:count="371">
     <w:lsdException w:name="Normal" w:qFormat="1"/>
     <w:lsdException w:name="heading 1" w:qFormat="1"/>
     <w:lsdException w:name="heading 2" w:semiHidden="1" w:unhideWhenUsed="1" w:qFormat="1"/>
@@ -1788,11 +1669,145 @@
     <w:lsdException w:name="heading 7" w:semiHidden="1" w:unhideWhenUsed="1" w:qFormat="1"/>
     <w:lsdException w:name="heading 8" w:semiHidden="1" w:unhideWhenUsed="1" w:qFormat="1"/>
     <w:lsdException w:name="heading 9" w:semiHidden="1" w:unhideWhenUsed="1" w:qFormat="1"/>
+    <w:lsdException w:name="index 1" w:semiHidden="1" w:unhideWhenUsed="1"/>
+    <w:lsdException w:name="index 2" w:semiHidden="1" w:unhideWhenUsed="1"/>
+    <w:lsdException w:name="index 3" w:semiHidden="1" w:unhideWhenUsed="1"/>
+    <w:lsdException w:name="index 4" w:semiHidden="1" w:unhideWhenUsed="1"/>
+    <w:lsdException w:name="index 5" w:semiHidden="1" w:unhideWhenUsed="1"/>
+    <w:lsdException w:name="index 6" w:semiHidden="1" w:unhideWhenUsed="1"/>
+    <w:lsdException w:name="index 7" w:semiHidden="1" w:unhideWhenUsed="1"/>
+    <w:lsdException w:name="index 8" w:semiHidden="1" w:unhideWhenUsed="1"/>
+    <w:lsdException w:name="index 9" w:semiHidden="1" w:unhideWhenUsed="1"/>
+    <w:lsdException w:name="toc 1" w:semiHidden="1" w:unhideWhenUsed="1"/>
+    <w:lsdException w:name="toc 2" w:semiHidden="1" w:unhideWhenUsed="1"/>
+    <w:lsdException w:name="toc 3" w:semiHidden="1" w:unhideWhenUsed="1"/>
+    <w:lsdException w:name="toc 4" w:semiHidden="1" w:unhideWhenUsed="1"/>
+    <w:lsdException w:name="toc 5" w:semiHidden="1" w:unhideWhenUsed="1"/>
+    <w:lsdException w:name="toc 6" w:semiHidden="1" w:unhideWhenUsed="1"/>
+    <w:lsdException w:name="toc 7" w:semiHidden="1" w:unhideWhenUsed="1"/>
+    <w:lsdException w:name="toc 8" w:semiHidden="1" w:unhideWhenUsed="1"/>
+    <w:lsdException w:name="toc 9" w:semiHidden="1" w:unhideWhenUsed="1"/>
+    <w:lsdException w:name="Normal Indent" w:semiHidden="1" w:unhideWhenUsed="1"/>
+    <w:lsdException w:name="footnote text" w:semiHidden="1" w:unhideWhenUsed="1"/>
+    <w:lsdException w:name="annotation text" w:semiHidden="1" w:unhideWhenUsed="1"/>
+    <w:lsdException w:name="header" w:semiHidden="1" w:unhideWhenUsed="1"/>
+    <w:lsdException w:name="footer" w:semiHidden="1" w:unhideWhenUsed="1"/>
+    <w:lsdException w:name="index heading" w:semiHidden="1" w:unhideWhenUsed="1"/>
     <w:lsdException w:name="caption" w:semiHidden="1" w:unhideWhenUsed="1" w:qFormat="1"/>
+    <w:lsdException w:name="table of figures" w:semiHidden="1" w:unhideWhenUsed="1"/>
+    <w:lsdException w:name="envelope address" w:semiHidden="1" w:unhideWhenUsed="1"/>
+    <w:lsdException w:name="envelope return" w:semiHidden="1" w:unhideWhenUsed="1"/>
+    <w:lsdException w:name="footnote reference" w:semiHidden="1" w:unhideWhenUsed="1"/>
+    <w:lsdException w:name="annotation reference" w:semiHidden="1" w:unhideWhenUsed="1"/>
+    <w:lsdException w:name="line number" w:semiHidden="1" w:unhideWhenUsed="1"/>
+    <w:lsdException w:name="page number" w:semiHidden="1" w:unhideWhenUsed="1"/>
+    <w:lsdException w:name="endnote reference" w:semiHidden="1" w:unhideWhenUsed="1"/>
+    <w:lsdException w:name="endnote text" w:semiHidden="1" w:unhideWhenUsed="1"/>
+    <w:lsdException w:name="table of authorities" w:semiHidden="1" w:unhideWhenUsed="1"/>
+    <w:lsdException w:name="macro" w:semiHidden="1" w:unhideWhenUsed="1"/>
+    <w:lsdException w:name="toa heading" w:semiHidden="1" w:unhideWhenUsed="1"/>
+    <w:lsdException w:name="List" w:semiHidden="1" w:unhideWhenUsed="1"/>
+    <w:lsdException w:name="List Bullet" w:semiHidden="1" w:unhideWhenUsed="1"/>
+    <w:lsdException w:name="List 2" w:semiHidden="1" w:unhideWhenUsed="1"/>
+    <w:lsdException w:name="List 3" w:semiHidden="1" w:unhideWhenUsed="1"/>
+    <w:lsdException w:name="List Bullet 2" w:semiHidden="1" w:unhideWhenUsed="1"/>
+    <w:lsdException w:name="List Bullet 3" w:semiHidden="1" w:unhideWhenUsed="1"/>
+    <w:lsdException w:name="List Bullet 4" w:semiHidden="1" w:unhideWhenUsed="1"/>
+    <w:lsdException w:name="List Bullet 5" w:semiHidden="1" w:unhideWhenUsed="1"/>
+    <w:lsdException w:name="List Number 2" w:semiHidden="1" w:unhideWhenUsed="1"/>
+    <w:lsdException w:name="List Number 3" w:semiHidden="1" w:unhideWhenUsed="1"/>
+    <w:lsdException w:name="List Number 4" w:semiHidden="1" w:unhideWhenUsed="1"/>
+    <w:lsdException w:name="List Number 5" w:semiHidden="1" w:unhideWhenUsed="1"/>
     <w:lsdException w:name="Title" w:qFormat="1"/>
+    <w:lsdException w:name="Closing" w:semiHidden="1" w:unhideWhenUsed="1"/>
+    <w:lsdException w:name="Signature" w:semiHidden="1" w:unhideWhenUsed="1"/>
+    <w:lsdException w:name="Default Paragraph Font" w:semiHidden="1" w:unhideWhenUsed="1"/>
+    <w:lsdException w:name="Body Text" w:semiHidden="1" w:unhideWhenUsed="1"/>
+    <w:lsdException w:name="Body Text Indent" w:semiHidden="1" w:unhideWhenUsed="1"/>
+    <w:lsdException w:name="List Continue" w:semiHidden="1" w:unhideWhenUsed="1"/>
+    <w:lsdException w:name="List Continue 2" w:semiHidden="1" w:unhideWhenUsed="1"/>
+    <w:lsdException w:name="List Continue 3" w:semiHidden="1" w:unhideWhenUsed="1"/>
+    <w:lsdException w:name="List Continue 4" w:semiHidden="1" w:unhideWhenUsed="1"/>
+    <w:lsdException w:name="List Continue 5" w:semiHidden="1" w:unhideWhenUsed="1"/>
+    <w:lsdException w:name="Message Header" w:semiHidden="1" w:unhideWhenUsed="1"/>
     <w:lsdException w:name="Subtitle" w:qFormat="1"/>
+    <w:lsdException w:name="Body Text First Indent 2" w:semiHidden="1" w:unhideWhenUsed="1"/>
+    <w:lsdException w:name="Note Heading" w:semiHidden="1" w:unhideWhenUsed="1"/>
+    <w:lsdException w:name="Body Text 2" w:semiHidden="1" w:unhideWhenUsed="1"/>
+    <w:lsdException w:name="Body Text 3" w:semiHidden="1" w:unhideWhenUsed="1"/>
+    <w:lsdException w:name="Body Text Indent 2" w:semiHidden="1" w:unhideWhenUsed="1"/>
+    <w:lsdException w:name="Body Text Indent 3" w:semiHidden="1" w:unhideWhenUsed="1"/>
+    <w:lsdException w:name="Block Text" w:semiHidden="1" w:unhideWhenUsed="1"/>
+    <w:lsdException w:name="Hyperlink" w:semiHidden="1" w:unhideWhenUsed="1"/>
+    <w:lsdException w:name="FollowedHyperlink" w:semiHidden="1" w:unhideWhenUsed="1"/>
     <w:lsdException w:name="Strong" w:qFormat="1"/>
     <w:lsdException w:name="Emphasis" w:qFormat="1"/>
+    <w:lsdException w:name="Document Map" w:semiHidden="1" w:unhideWhenUsed="1"/>
+    <w:lsdException w:name="Plain Text" w:semiHidden="1" w:unhideWhenUsed="1"/>
+    <w:lsdException w:name="E-mail Signature" w:semiHidden="1" w:unhideWhenUsed="1"/>
+    <w:lsdException w:name="HTML Top of Form" w:semiHidden="1" w:unhideWhenUsed="1"/>
+    <w:lsdException w:name="HTML Bottom of Form" w:semiHidden="1" w:unhideWhenUsed="1"/>
+    <w:lsdException w:name="Normal (Web)" w:semiHidden="1" w:unhideWhenUsed="1"/>
+    <w:lsdException w:name="HTML Acronym" w:semiHidden="1" w:unhideWhenUsed="1"/>
+    <w:lsdException w:name="HTML Address" w:semiHidden="1" w:unhideWhenUsed="1"/>
+    <w:lsdException w:name="HTML Cite" w:semiHidden="1" w:unhideWhenUsed="1"/>
+    <w:lsdException w:name="HTML Code" w:semiHidden="1" w:unhideWhenUsed="1"/>
+    <w:lsdException w:name="HTML Definition" w:semiHidden="1" w:unhideWhenUsed="1"/>
+    <w:lsdException w:name="HTML Keyboard" w:semiHidden="1" w:unhideWhenUsed="1"/>
+    <w:lsdException w:name="HTML Preformatted" w:semiHidden="1" w:unhideWhenUsed="1"/>
+    <w:lsdException w:name="HTML Sample" w:semiHidden="1" w:unhideWhenUsed="1"/>
+    <w:lsdException w:name="HTML Typewriter" w:semiHidden="1" w:unhideWhenUsed="1"/>
+    <w:lsdException w:name="HTML Variable" w:semiHidden="1" w:unhideWhenUsed="1"/>
+    <w:lsdException w:name="Normal Table" w:semiHidden="1" w:unhideWhenUsed="1"/>
+    <w:lsdException w:name="annotation subject" w:semiHidden="1" w:unhideWhenUsed="1"/>
+    <w:lsdException w:name="No List" w:semiHidden="1" w:unhideWhenUsed="1"/>
+    <w:lsdException w:name="Outline List 1" w:semiHidden="1" w:unhideWhenUsed="1"/>
+    <w:lsdException w:name="Outline List 2" w:semiHidden="1" w:unhideWhenUsed="1"/>
+    <w:lsdException w:name="Outline List 3" w:semiHidden="1" w:unhideWhenUsed="1"/>
+    <w:lsdException w:name="Table Simple 1" w:semiHidden="1" w:unhideWhenUsed="1"/>
+    <w:lsdException w:name="Table Simple 2" w:semiHidden="1" w:unhideWhenUsed="1"/>
+    <w:lsdException w:name="Table Simple 3" w:semiHidden="1" w:unhideWhenUsed="1"/>
+    <w:lsdException w:name="Table Classic 1" w:semiHidden="1" w:unhideWhenUsed="1"/>
+    <w:lsdException w:name="Table Classic 2" w:semiHidden="1" w:unhideWhenUsed="1"/>
+    <w:lsdException w:name="Table Classic 3" w:semiHidden="1" w:unhideWhenUsed="1"/>
+    <w:lsdException w:name="Table Classic 4" w:semiHidden="1" w:unhideWhenUsed="1"/>
+    <w:lsdException w:name="Table Colorful 1" w:semiHidden="1" w:unhideWhenUsed="1"/>
+    <w:lsdException w:name="Table Colorful 2" w:semiHidden="1" w:unhideWhenUsed="1"/>
+    <w:lsdException w:name="Table Colorful 3" w:semiHidden="1" w:unhideWhenUsed="1"/>
+    <w:lsdException w:name="Table Columns 1" w:semiHidden="1" w:unhideWhenUsed="1"/>
+    <w:lsdException w:name="Table Columns 2" w:semiHidden="1" w:unhideWhenUsed="1"/>
+    <w:lsdException w:name="Table Columns 3" w:semiHidden="1" w:unhideWhenUsed="1"/>
+    <w:lsdException w:name="Table Columns 4" w:semiHidden="1" w:unhideWhenUsed="1"/>
+    <w:lsdException w:name="Table Columns 5" w:semiHidden="1" w:unhideWhenUsed="1"/>
+    <w:lsdException w:name="Table Grid 1" w:semiHidden="1" w:unhideWhenUsed="1"/>
+    <w:lsdException w:name="Table Grid 2" w:semiHidden="1" w:unhideWhenUsed="1"/>
+    <w:lsdException w:name="Table Grid 3" w:semiHidden="1" w:unhideWhenUsed="1"/>
+    <w:lsdException w:name="Table Grid 4" w:semiHidden="1" w:unhideWhenUsed="1"/>
+    <w:lsdException w:name="Table Grid 5" w:semiHidden="1" w:unhideWhenUsed="1"/>
+    <w:lsdException w:name="Table Grid 6" w:semiHidden="1" w:unhideWhenUsed="1"/>
+    <w:lsdException w:name="Table Grid 7" w:semiHidden="1" w:unhideWhenUsed="1"/>
+    <w:lsdException w:name="Table Grid 8" w:semiHidden="1" w:unhideWhenUsed="1"/>
+    <w:lsdException w:name="Table List 1" w:semiHidden="1" w:unhideWhenUsed="1"/>
+    <w:lsdException w:name="Table List 2" w:semiHidden="1" w:unhideWhenUsed="1"/>
+    <w:lsdException w:name="Table List 3" w:semiHidden="1" w:unhideWhenUsed="1"/>
+    <w:lsdException w:name="Table List 4" w:semiHidden="1" w:unhideWhenUsed="1"/>
+    <w:lsdException w:name="Table List 5" w:semiHidden="1" w:unhideWhenUsed="1"/>
+    <w:lsdException w:name="Table List 6" w:semiHidden="1" w:unhideWhenUsed="1"/>
+    <w:lsdException w:name="Table List 7" w:semiHidden="1" w:unhideWhenUsed="1"/>
+    <w:lsdException w:name="Table List 8" w:semiHidden="1" w:unhideWhenUsed="1"/>
+    <w:lsdException w:name="Table 3D effects 1" w:semiHidden="1" w:unhideWhenUsed="1"/>
+    <w:lsdException w:name="Table 3D effects 2" w:semiHidden="1" w:unhideWhenUsed="1"/>
+    <w:lsdException w:name="Table 3D effects 3" w:semiHidden="1" w:unhideWhenUsed="1"/>
+    <w:lsdException w:name="Table Contemporary" w:semiHidden="1" w:unhideWhenUsed="1"/>
+    <w:lsdException w:name="Table Elegant" w:semiHidden="1" w:unhideWhenUsed="1"/>
+    <w:lsdException w:name="Table Professional" w:semiHidden="1" w:unhideWhenUsed="1"/>
+    <w:lsdException w:name="Table Subtle 1" w:semiHidden="1" w:unhideWhenUsed="1"/>
+    <w:lsdException w:name="Table Subtle 2" w:semiHidden="1" w:unhideWhenUsed="1"/>
+    <w:lsdException w:name="Table Web 1" w:semiHidden="1" w:unhideWhenUsed="1"/>
+    <w:lsdException w:name="Table Web 2" w:semiHidden="1" w:unhideWhenUsed="1"/>
+    <w:lsdException w:name="Table Web 3" w:semiHidden="1" w:unhideWhenUsed="1"/>
+    <w:lsdException w:name="Balloon Text" w:semiHidden="1" w:unhideWhenUsed="1"/>
+    <w:lsdException w:name="Table Theme" w:semiHidden="1" w:unhideWhenUsed="1"/>
     <w:lsdException w:name="Placeholder Text" w:semiHidden="1" w:uiPriority="99"/>
     <w:lsdException w:name="No Spacing" w:uiPriority="1" w:qFormat="1"/>
     <w:lsdException w:name="Light Shading" w:uiPriority="60"/>
@@ -1904,6 +1919,110 @@
     <w:lsdException w:name="Book Title" w:uiPriority="33" w:qFormat="1"/>
     <w:lsdException w:name="Bibliography" w:semiHidden="1" w:uiPriority="37" w:unhideWhenUsed="1"/>
     <w:lsdException w:name="TOC Heading" w:semiHidden="1" w:uiPriority="39" w:unhideWhenUsed="1" w:qFormat="1"/>
+    <w:lsdException w:name="Plain Table 1" w:uiPriority="41"/>
+    <w:lsdException w:name="Plain Table 2" w:uiPriority="42"/>
+    <w:lsdException w:name="Plain Table 3" w:uiPriority="43"/>
+    <w:lsdException w:name="Plain Table 4" w:uiPriority="44"/>
+    <w:lsdException w:name="Plain Table 5" w:uiPriority="45"/>
+    <w:lsdException w:name="Grid Table Light" w:uiPriority="40"/>
+    <w:lsdException w:name="Grid Table 1 Light" w:uiPriority="46"/>
+    <w:lsdException w:name="Grid Table 2" w:uiPriority="47"/>
+    <w:lsdException w:name="Grid Table 3" w:uiPriority="48"/>
+    <w:lsdException w:name="Grid Table 4" w:uiPriority="49"/>
+    <w:lsdException w:name="Grid Table 5 Dark" w:uiPriority="50"/>
+    <w:lsdException w:name="Grid Table 6 Colorful" w:uiPriority="51"/>
+    <w:lsdException w:name="Grid Table 7 Colorful" w:uiPriority="52"/>
+    <w:lsdException w:name="Grid Table 1 Light Accent 1" w:uiPriority="46"/>
+    <w:lsdException w:name="Grid Table 2 Accent 1" w:uiPriority="47"/>
+    <w:lsdException w:name="Grid Table 3 Accent 1" w:uiPriority="48"/>
+    <w:lsdException w:name="Grid Table 4 Accent 1" w:uiPriority="49"/>
+    <w:lsdException w:name="Grid Table 5 Dark Accent 1" w:uiPriority="50"/>
+    <w:lsdException w:name="Grid Table 6 Colorful Accent 1" w:uiPriority="51"/>
+    <w:lsdException w:name="Grid Table 7 Colorful Accent 1" w:uiPriority="52"/>
+    <w:lsdException w:name="Grid Table 1 Light Accent 2" w:uiPriority="46"/>
+    <w:lsdException w:name="Grid Table 2 Accent 2" w:uiPriority="47"/>
+    <w:lsdException w:name="Grid Table 3 Accent 2" w:uiPriority="48"/>
+    <w:lsdException w:name="Grid Table 4 Accent 2" w:uiPriority="49"/>
+    <w:lsdException w:name="Grid Table 5 Dark Accent 2" w:uiPriority="50"/>
+    <w:lsdException w:name="Grid Table 6 Colorful Accent 2" w:uiPriority="51"/>
+    <w:lsdException w:name="Grid Table 7 Colorful Accent 2" w:uiPriority="52"/>
+    <w:lsdException w:name="Grid Table 1 Light Accent 3" w:uiPriority="46"/>
+    <w:lsdException w:name="Grid Table 2 Accent 3" w:uiPriority="47"/>
+    <w:lsdException w:name="Grid Table 3 Accent 3" w:uiPriority="48"/>
+    <w:lsdException w:name="Grid Table 4 Accent 3" w:uiPriority="49"/>
+    <w:lsdException w:name="Grid Table 5 Dark Accent 3" w:uiPriority="50"/>
+    <w:lsdException w:name="Grid Table 6 Colorful Accent 3" w:uiPriority="51"/>
+    <w:lsdException w:name="Grid Table 7 Colorful Accent 3" w:uiPriority="52"/>
+    <w:lsdException w:name="Grid Table 1 Light Accent 4" w:uiPriority="46"/>
+    <w:lsdException w:name="Grid Table 2 Accent 4" w:uiPriority="47"/>
+    <w:lsdException w:name="Grid Table 3 Accent 4" w:uiPriority="48"/>
+    <w:lsdException w:name="Grid Table 4 Accent 4" w:uiPriority="49"/>
+    <w:lsdException w:name="Grid Table 5 Dark Accent 4" w:uiPriority="50"/>
+    <w:lsdException w:name="Grid Table 6 Colorful Accent 4" w:uiPriority="51"/>
+    <w:lsdException w:name="Grid Table 7 Colorful Accent 4" w:uiPriority="52"/>
+    <w:lsdException w:name="Grid Table 1 Light Accent 5" w:uiPriority="46"/>
+    <w:lsdException w:name="Grid Table 2 Accent 5" w:uiPriority="47"/>
+    <w:lsdException w:name="Grid Table 3 Accent 5" w:uiPriority="48"/>
+    <w:lsdException w:name="Grid Table 4 Accent 5" w:uiPriority="49"/>
+    <w:lsdException w:name="Grid Table 5 Dark Accent 5" w:uiPriority="50"/>
+    <w:lsdException w:name="Grid Table 6 Colorful Accent 5" w:uiPriority="51"/>
+    <w:lsdException w:name="Grid Table 7 Colorful Accent 5" w:uiPriority="52"/>
+    <w:lsdException w:name="Grid Table 1 Light Accent 6" w:uiPriority="46"/>
+    <w:lsdException w:name="Grid Table 2 Accent 6" w:uiPriority="47"/>
+    <w:lsdException w:name="Grid Table 3 Accent 6" w:uiPriority="48"/>
+    <w:lsdException w:name="Grid Table 4 Accent 6" w:uiPriority="49"/>
+    <w:lsdException w:name="Grid Table 5 Dark Accent 6" w:uiPriority="50"/>
+    <w:lsdException w:name="Grid Table 6 Colorful Accent 6" w:uiPriority="51"/>
+    <w:lsdException w:name="Grid Table 7 Colorful Accent 6" w:uiPriority="52"/>
+    <w:lsdException w:name="List Table 1 Light" w:uiPriority="46"/>
+    <w:lsdException w:name="List Table 2" w:uiPriority="47"/>
+    <w:lsdException w:name="List Table 3" w:uiPriority="48"/>
+    <w:lsdException w:name="List Table 4" w:uiPriority="49"/>
+    <w:lsdException w:name="List Table 5 Dark" w:uiPriority="50"/>
+    <w:lsdException w:name="List Table 6 Colorful" w:uiPriority="51"/>
+    <w:lsdException w:name="List Table 7 Colorful" w:uiPriority="52"/>
+    <w:lsdException w:name="List Table 1 Light Accent 1" w:uiPriority="46"/>
+    <w:lsdException w:name="List Table 2 Accent 1" w:uiPriority="47"/>
+    <w:lsdException w:name="List Table 3 Accent 1" w:uiPriority="48"/>
+    <w:lsdException w:name="List Table 4 Accent 1" w:uiPriority="49"/>
+    <w:lsdException w:name="List Table 5 Dark Accent 1" w:uiPriority="50"/>
+    <w:lsdException w:name="List Table 6 Colorful Accent 1" w:uiPriority="51"/>
+    <w:lsdException w:name="List Table 7 Colorful Accent 1" w:uiPriority="52"/>
+    <w:lsdException w:name="List Table 1 Light Accent 2" w:uiPriority="46"/>
+    <w:lsdException w:name="List Table 2 Accent 2" w:uiPriority="47"/>
+    <w:lsdException w:name="List Table 3 Accent 2" w:uiPriority="48"/>
+    <w:lsdException w:name="List Table 4 Accent 2" w:uiPriority="49"/>
+    <w:lsdException w:name="List Table 5 Dark Accent 2" w:uiPriority="50"/>
+    <w:lsdException w:name="List Table 6 Colorful Accent 2" w:uiPriority="51"/>
+    <w:lsdException w:name="List Table 7 Colorful Accent 2" w:uiPriority="52"/>
+    <w:lsdException w:name="List Table 1 Light Accent 3" w:uiPriority="46"/>
+    <w:lsdException w:name="List Table 2 Accent 3" w:uiPriority="47"/>
+    <w:lsdException w:name="List Table 3 Accent 3" w:uiPriority="48"/>
+    <w:lsdException w:name="List Table 4 Accent 3" w:uiPriority="49"/>
+    <w:lsdException w:name="List Table 5 Dark Accent 3" w:uiPriority="50"/>
+    <w:lsdException w:name="List Table 6 Colorful Accent 3" w:uiPriority="51"/>
+    <w:lsdException w:name="List Table 7 Colorful Accent 3" w:uiPriority="52"/>
+    <w:lsdException w:name="List Table 1 Light Accent 4" w:uiPriority="46"/>
+    <w:lsdException w:name="List Table 2 Accent 4" w:uiPriority="47"/>
+    <w:lsdException w:name="List Table 3 Accent 4" w:uiPriority="48"/>
+    <w:lsdException w:name="List Table 4 Accent 4" w:uiPriority="49"/>
+    <w:lsdException w:name="List Table 5 Dark Accent 4" w:uiPriority="50"/>
+    <w:lsdException w:name="List Table 6 Colorful Accent 4" w:uiPriority="51"/>
+    <w:lsdException w:name="List Table 7 Colorful Accent 4" w:uiPriority="52"/>
+    <w:lsdException w:name="List Table 1 Light Accent 5" w:uiPriority="46"/>
+    <w:lsdException w:name="List Table 2 Accent 5" w:uiPriority="47"/>
+    <w:lsdException w:name="List Table 3 Accent 5" w:uiPriority="48"/>
+    <w:lsdException w:name="List Table 4 Accent 5" w:uiPriority="49"/>
+    <w:lsdException w:name="List Table 5 Dark Accent 5" w:uiPriority="50"/>
+    <w:lsdException w:name="List Table 6 Colorful Accent 5" w:uiPriority="51"/>
+    <w:lsdException w:name="List Table 7 Colorful Accent 5" w:uiPriority="52"/>
+    <w:lsdException w:name="List Table 1 Light Accent 6" w:uiPriority="46"/>
+    <w:lsdException w:name="List Table 2 Accent 6" w:uiPriority="47"/>
+    <w:lsdException w:name="List Table 3 Accent 6" w:uiPriority="48"/>
+    <w:lsdException w:name="List Table 4 Accent 6" w:uiPriority="49"/>
+    <w:lsdException w:name="List Table 5 Dark Accent 6" w:uiPriority="50"/>
+    <w:lsdException w:name="List Table 6 Colorful Accent 6" w:uiPriority="51"/>
+    <w:lsdException w:name="List Table 7 Colorful Accent 6" w:uiPriority="52"/>
   </w:latentStyles>
   <w:style w:type="paragraph" w:default="1" w:styleId="Normal">
     <w:name w:val="Normal"/>
@@ -1926,7 +2045,6 @@
     <w:uiPriority w:val="99"/>
     <w:semiHidden/>
     <w:unhideWhenUsed/>
-    <w:qFormat/>
     <w:tblPr>
       <w:tblInd w:w="0" w:type="dxa"/>
       <w:tblCellMar>

</xml_diff>